<commit_message>
Actualización de puntos completados del relevamiento
Actualización de word de relevamiento.
</commit_message>
<xml_diff>
--- a/# Relevamiento/2017-06-17_Relevamiento_2.docx
+++ b/# Relevamiento/2017-06-17_Relevamiento_2.docx
@@ -145,7 +145,7 @@
           <w:color w:val="222222"/>
           <w:sz w:val="19"/>
           <w:szCs w:val="19"/>
-          <w:highlight w:val="yellow"/>
+          <w:highlight w:val="green"/>
           <w:lang w:eastAsia="es-AR"/>
         </w:rPr>
         <w:t>1) La pantalla inicial del "HOME" la veo un poco cargada. Tendría que estar vacía/limpia cuando uno inicia. Veo muchos datos sueltos ahí que confunden.</w:t>
@@ -237,53 +237,43 @@
           <w:color w:val="222222"/>
           <w:sz w:val="19"/>
           <w:szCs w:val="19"/>
+          <w:highlight w:val="green"/>
+          <w:lang w:eastAsia="es-AR"/>
+        </w:rPr>
+        <w:t xml:space="preserve">3) Agregar "EMAIL", "DOMICILIO REAL", "LOCALIDAD" y "PROVINCIA" en la carga de personas. </w:t>
+      </w:r>
+      <w:r>
+        <w:rPr>
+          <w:rFonts w:ascii="Arial" w:eastAsia="Times New Roman" w:hAnsi="Arial" w:cs="Arial"/>
+          <w:color w:val="222222"/>
+          <w:sz w:val="19"/>
+          <w:szCs w:val="19"/>
           <w:highlight w:val="red"/>
           <w:lang w:eastAsia="es-AR"/>
         </w:rPr>
-        <w:t>3) Agregar "</w:t>
-      </w:r>
-      <w:r>
-        <w:rPr>
-          <w:rFonts w:ascii="Arial" w:eastAsia="Times New Roman" w:hAnsi="Arial" w:cs="Arial"/>
-          <w:color w:val="222222"/>
-          <w:sz w:val="19"/>
-          <w:szCs w:val="19"/>
-          <w:highlight w:val="green"/>
-          <w:lang w:eastAsia="es-AR"/>
-        </w:rPr>
-        <w:t>EMAIL</w:t>
-      </w:r>
-      <w:r>
-        <w:rPr>
-          <w:rFonts w:ascii="Arial" w:eastAsia="Times New Roman" w:hAnsi="Arial" w:cs="Arial"/>
-          <w:color w:val="222222"/>
-          <w:sz w:val="19"/>
-          <w:szCs w:val="19"/>
-          <w:highlight w:val="red"/>
-          <w:lang w:eastAsia="es-AR"/>
-        </w:rPr>
-        <w:t>", "DOMICILIO REAL", "LOCALIDAD" y "PROVINCIA" en la carga de personas. Que estas cuatro sean para cargar manualmente</w:t>
-      </w:r>
-    </w:p>
-    <w:p>
-      <w:pPr>
-        <w:shd w:val="clear" w:color="auto" w:fill="FFFFFF"/>
-        <w:spacing w:after="0" w:line="240" w:lineRule="auto"/>
-        <w:rPr>
-          <w:rFonts w:ascii="Arial" w:eastAsia="Times New Roman" w:hAnsi="Arial" w:cs="Arial"/>
-          <w:color w:val="222222"/>
-          <w:sz w:val="19"/>
-          <w:szCs w:val="19"/>
-          <w:lang w:eastAsia="es-AR"/>
-        </w:rPr>
-      </w:pPr>
-      <w:r>
-        <w:rPr>
-          <w:rFonts w:ascii="Arial" w:eastAsia="Times New Roman" w:hAnsi="Arial" w:cs="Arial"/>
-          <w:color w:val="222222"/>
-          <w:sz w:val="19"/>
-          <w:szCs w:val="19"/>
-          <w:highlight w:val="red"/>
+        <w:t>Que estas cuatro sean para cargar manualmente</w:t>
+      </w:r>
+    </w:p>
+    <w:p>
+      <w:pPr>
+        <w:shd w:val="clear" w:color="auto" w:fill="FFFFFF"/>
+        <w:spacing w:after="0" w:line="240" w:lineRule="auto"/>
+        <w:rPr>
+          <w:rFonts w:ascii="Arial" w:eastAsia="Times New Roman" w:hAnsi="Arial" w:cs="Arial"/>
+          <w:color w:val="222222"/>
+          <w:sz w:val="19"/>
+          <w:szCs w:val="19"/>
+          <w:highlight w:val="green"/>
+          <w:lang w:eastAsia="es-AR"/>
+        </w:rPr>
+      </w:pPr>
+      <w:r>
+        <w:rPr>
+          <w:rFonts w:ascii="Arial" w:eastAsia="Times New Roman" w:hAnsi="Arial" w:cs="Arial"/>
+          <w:color w:val="222222"/>
+          <w:sz w:val="19"/>
+          <w:szCs w:val="19"/>
+          <w:highlight w:val="green"/>
           <w:lang w:eastAsia="es-AR"/>
         </w:rPr>
         <w:t>4) Tengo problemas con el tema de la carga del CUIL en las personas. Sale un error y deja cargado un numero cualquiera después.</w:t>
@@ -294,75 +284,56 @@
           <w:color w:val="222222"/>
           <w:sz w:val="19"/>
           <w:szCs w:val="19"/>
-          <w:lang w:eastAsia="es-AR"/>
-        </w:rPr>
-        <w:t>(</w:t>
-      </w:r>
-      <w:r>
-        <w:rPr>
-          <w:rFonts w:ascii="Arial" w:eastAsia="Times New Roman" w:hAnsi="Arial" w:cs="Arial"/>
-          <w:color w:val="222222"/>
-          <w:sz w:val="19"/>
-          <w:szCs w:val="19"/>
-          <w:highlight w:val="green"/>
-          <w:lang w:eastAsia="es-AR"/>
-        </w:rPr>
-        <w:t>es un INT y debería ser DOUBLE)</w:t>
-      </w:r>
-    </w:p>
-    <w:p>
-      <w:pPr>
-        <w:shd w:val="clear" w:color="auto" w:fill="FFFFFF"/>
-        <w:spacing w:after="0" w:line="240" w:lineRule="auto"/>
-        <w:rPr>
-          <w:rFonts w:ascii="Arial" w:eastAsia="Times New Roman" w:hAnsi="Arial" w:cs="Arial"/>
-          <w:color w:val="222222"/>
-          <w:sz w:val="19"/>
-          <w:szCs w:val="19"/>
-          <w:lang w:eastAsia="es-AR"/>
-        </w:rPr>
-      </w:pPr>
-      <w:r>
-        <w:rPr>
-          <w:rFonts w:ascii="Arial" w:eastAsia="Times New Roman" w:hAnsi="Arial" w:cs="Arial"/>
-          <w:color w:val="222222"/>
-          <w:sz w:val="19"/>
-          <w:szCs w:val="19"/>
-          <w:highlight w:val="red"/>
-          <w:lang w:eastAsia="es-AR"/>
-        </w:rPr>
-        <w:t>5) Me cambia también en la nacionalidad. Puse argentino y cargo como uruguayo.</w:t>
-      </w:r>
-      <w:r>
-        <w:rPr>
-          <w:rFonts w:ascii="Arial" w:eastAsia="Times New Roman" w:hAnsi="Arial" w:cs="Arial"/>
-          <w:color w:val="222222"/>
-          <w:sz w:val="19"/>
-          <w:szCs w:val="19"/>
-          <w:lang w:eastAsia="es-AR"/>
-        </w:rPr>
-        <w:t> </w:t>
-      </w:r>
-    </w:p>
-    <w:p>
-      <w:pPr>
-        <w:shd w:val="clear" w:color="auto" w:fill="FFFFFF"/>
-        <w:spacing w:after="0" w:line="240" w:lineRule="auto"/>
-        <w:rPr>
-          <w:rFonts w:ascii="Arial" w:eastAsia="Times New Roman" w:hAnsi="Arial" w:cs="Arial"/>
-          <w:color w:val="222222"/>
-          <w:sz w:val="19"/>
-          <w:szCs w:val="19"/>
-          <w:lang w:eastAsia="es-AR"/>
-        </w:rPr>
-      </w:pPr>
-      <w:r>
-        <w:rPr>
-          <w:rFonts w:ascii="Arial" w:eastAsia="Times New Roman" w:hAnsi="Arial" w:cs="Arial"/>
-          <w:color w:val="222222"/>
-          <w:sz w:val="19"/>
-          <w:szCs w:val="19"/>
-          <w:highlight w:val="red"/>
+          <w:highlight w:val="green"/>
+          <w:lang w:eastAsia="es-AR"/>
+        </w:rPr>
+        <w:t>(es un INT y debería ser DOUBLE)</w:t>
+      </w:r>
+    </w:p>
+    <w:p>
+      <w:pPr>
+        <w:shd w:val="clear" w:color="auto" w:fill="FFFFFF"/>
+        <w:spacing w:after="0" w:line="240" w:lineRule="auto"/>
+        <w:rPr>
+          <w:rFonts w:ascii="Arial" w:eastAsia="Times New Roman" w:hAnsi="Arial" w:cs="Arial"/>
+          <w:color w:val="222222"/>
+          <w:sz w:val="19"/>
+          <w:szCs w:val="19"/>
+          <w:highlight w:val="green"/>
+          <w:lang w:eastAsia="es-AR"/>
+        </w:rPr>
+      </w:pPr>
+      <w:r>
+        <w:rPr>
+          <w:rFonts w:ascii="Arial" w:eastAsia="Times New Roman" w:hAnsi="Arial" w:cs="Arial"/>
+          <w:color w:val="222222"/>
+          <w:sz w:val="19"/>
+          <w:szCs w:val="19"/>
+          <w:highlight w:val="green"/>
+          <w:lang w:eastAsia="es-AR"/>
+        </w:rPr>
+        <w:t>5) Me cambia también en la nacionalidad. Puse argentino y cargo como uruguayo. </w:t>
+      </w:r>
+    </w:p>
+    <w:p>
+      <w:pPr>
+        <w:shd w:val="clear" w:color="auto" w:fill="FFFFFF"/>
+        <w:spacing w:after="0" w:line="240" w:lineRule="auto"/>
+        <w:rPr>
+          <w:rFonts w:ascii="Arial" w:eastAsia="Times New Roman" w:hAnsi="Arial" w:cs="Arial"/>
+          <w:color w:val="222222"/>
+          <w:sz w:val="19"/>
+          <w:szCs w:val="19"/>
+          <w:lang w:eastAsia="es-AR"/>
+        </w:rPr>
+      </w:pPr>
+      <w:r>
+        <w:rPr>
+          <w:rFonts w:ascii="Arial" w:eastAsia="Times New Roman" w:hAnsi="Arial" w:cs="Arial"/>
+          <w:color w:val="222222"/>
+          <w:sz w:val="19"/>
+          <w:szCs w:val="19"/>
+          <w:highlight w:val="green"/>
           <w:lang w:eastAsia="es-AR"/>
         </w:rPr>
         <w:t xml:space="preserve">6) No me permite luego de guardar a una persona, cambiar/agregar en forma posterior </w:t>
@@ -373,7 +344,7 @@
           <w:color w:val="222222"/>
           <w:sz w:val="19"/>
           <w:szCs w:val="19"/>
-          <w:highlight w:val="red"/>
+          <w:highlight w:val="green"/>
           <w:lang w:eastAsia="es-AR"/>
         </w:rPr>
         <w:t>algún</w:t>
@@ -384,7 +355,7 @@
           <w:color w:val="222222"/>
           <w:sz w:val="19"/>
           <w:szCs w:val="19"/>
-          <w:highlight w:val="red"/>
+          <w:highlight w:val="green"/>
           <w:lang w:eastAsia="es-AR"/>
         </w:rPr>
         <w:t xml:space="preserve"> dato. Sale un error.</w:t>
@@ -3116,7 +3087,7 @@
   <a:extraClrSchemeLst/>
   <a:extLst>
     <a:ext uri="{05A4C25C-085E-4340-85A3-A5531E510DB2}">
-      <thm15:themeFamily xmlns="" xmlns:thm15="http://schemas.microsoft.com/office/thememl/2012/main" name="Office Theme" id="{62F939B6-93AF-4DB8-9C6B-D6C7DFDC589F}" vid="{4A3C46E8-61CC-4603-A589-7422A47A8E4A}"/>
+      <thm15:themeFamily xmlns:thm15="http://schemas.microsoft.com/office/thememl/2012/main" xmlns="" name="Office Theme" id="{62F939B6-93AF-4DB8-9C6B-D6C7DFDC589F}" vid="{4A3C46E8-61CC-4603-A589-7422A47A8E4A}"/>
     </a:ext>
   </a:extLst>
 </a:theme>

</xml_diff>